<commit_message>
Add 10 lab AVPZ
</commit_message>
<xml_diff>
--- a/Empir/Tasks/Lab_3/Lab3.docx
+++ b/Empir/Tasks/Lab_3/Lab3.docx
@@ -304,7 +304,17 @@
           <w:sz w:val="28"/>
           <w:szCs w:val="28"/>
         </w:rPr>
-        <w:t>Виконав</w:t>
+        <w:t>Викона</w:t>
+      </w:r>
+      <w:r>
+        <w:rPr>
+          <w:rFonts w:ascii="Times New Roman" w:hAnsi="Times New Roman"/>
+          <w:b/>
+          <w:i/>
+          <w:sz w:val="28"/>
+          <w:szCs w:val="28"/>
+        </w:rPr>
+        <w:t>ли</w:t>
       </w:r>
       <w:r>
         <w:rPr>
@@ -414,6 +424,14 @@
         </w:rPr>
         <w:t>.</w:t>
       </w:r>
+      <w:r>
+        <w:rPr>
+          <w:rFonts w:ascii="Times New Roman" w:hAnsi="Times New Roman"/>
+          <w:sz w:val="28"/>
+          <w:szCs w:val="28"/>
+        </w:rPr>
+        <w:t>, Турчин М.І.</w:t>
+      </w:r>
     </w:p>
     <w:p>
       <w:pPr>
@@ -474,17 +492,6 @@
         </w:rPr>
         <w:t xml:space="preserve"> Б.С.</w:t>
       </w:r>
-    </w:p>
-    <w:p>
-      <w:pPr>
-        <w:spacing w:after="0" w:line="360" w:lineRule="auto"/>
-        <w:jc w:val="center"/>
-        <w:rPr>
-          <w:rFonts w:ascii="Times New Roman" w:hAnsi="Times New Roman"/>
-          <w:sz w:val="28"/>
-          <w:szCs w:val="28"/>
-        </w:rPr>
-      </w:pPr>
     </w:p>
     <w:p>
       <w:pPr>
@@ -12204,6 +12211,7 @@
           <w:lang w:val="en-US"/>
         </w:rPr>
       </w:pPr>
+      <w:bookmarkStart w:id="0" w:name="_GoBack"/>
       <w:r>
         <w:rPr>
           <w:noProof/>
@@ -12252,6 +12260,7 @@
           </wp:inline>
         </w:drawing>
       </w:r>
+      <w:bookmarkEnd w:id="0"/>
     </w:p>
     <w:p>
       <w:pPr>
@@ -12304,7 +12313,7 @@
           <w:rFonts w:ascii="Times New Roman" w:hAnsi="Times New Roman" w:cs="Times New Roman"/>
           <w:sz w:val="28"/>
           <w:szCs w:val="20"/>
-          <w:lang w:val="ru-RU"/>
+          <w:lang w:val="en-US"/>
         </w:rPr>
       </w:pPr>
       <w:proofErr w:type="spellStart"/>
@@ -12414,7 +12423,7 @@
           <w:szCs w:val="20"/>
           <w:lang w:val="ru-RU"/>
         </w:rPr>
-        <w:t>я</w:t>
+        <w:t>ми</w:t>
       </w:r>
       <w:r>
         <w:rPr>
@@ -12431,7 +12440,23 @@
           <w:sz w:val="28"/>
           <w:szCs w:val="20"/>
         </w:rPr>
-        <w:t xml:space="preserve">реалізував програму на мові </w:t>
+        <w:t>реалізув</w:t>
+      </w:r>
+      <w:r>
+        <w:rPr>
+          <w:rFonts w:ascii="Times New Roman" w:hAnsi="Times New Roman" w:cs="Times New Roman"/>
+          <w:sz w:val="28"/>
+          <w:szCs w:val="20"/>
+        </w:rPr>
+        <w:t>али</w:t>
+      </w:r>
+      <w:r>
+        <w:rPr>
+          <w:rFonts w:ascii="Times New Roman" w:hAnsi="Times New Roman" w:cs="Times New Roman"/>
+          <w:sz w:val="28"/>
+          <w:szCs w:val="20"/>
+        </w:rPr>
+        <w:t xml:space="preserve"> програму на мові </w:t>
       </w:r>
       <w:r>
         <w:rPr>
@@ -12502,8 +12527,6 @@
         </w:rPr>
         <w:t>.</w:t>
       </w:r>
-      <w:bookmarkStart w:id="0" w:name="_GoBack"/>
-      <w:bookmarkEnd w:id="0"/>
     </w:p>
     <w:sectPr>
       <w:pgSz w:w="11906" w:h="16838"/>
@@ -12912,6 +12935,7 @@
   <w:style w:type="character" w:default="1" w:styleId="a0">
     <w:name w:val="Default Paragraph Font"/>
     <w:uiPriority w:val="1"/>
+    <w:semiHidden/>
     <w:unhideWhenUsed/>
   </w:style>
   <w:style w:type="table" w:default="1" w:styleId="a1">
@@ -13334,7 +13358,7 @@
 </file>
 
 <file path=customXml/itemProps1.xml><?xml version="1.0" encoding="utf-8"?>
-<ds:datastoreItem xmlns:ds="http://schemas.openxmlformats.org/officeDocument/2006/customXml" ds:itemID="{67CFBCD7-6E9A-4EEE-BBB4-204AF965A7CD}">
+<ds:datastoreItem xmlns:ds="http://schemas.openxmlformats.org/officeDocument/2006/customXml" ds:itemID="{3B456CD9-29C1-4DCA-BA86-DFEC5CE5DAC1}">
   <ds:schemaRefs>
     <ds:schemaRef ds:uri="http://schemas.openxmlformats.org/officeDocument/2006/bibliography"/>
   </ds:schemaRefs>

</xml_diff>